<commit_message>
Excel engl. 01 and 02 added, corrections after execution of week 1 --all
</commit_message>
<xml_diff>
--- a/04_Excel/Aufgabe_Excel_04.docx
+++ b/04_Excel/Aufgabe_Excel_04.docx
@@ -149,15 +149,7 @@
         </w:numPr>
       </w:pPr>
       <w:r>
-        <w:t xml:space="preserve">Die Formel, </w:t>
-      </w:r>
-      <w:proofErr w:type="gramStart"/>
-      <w:r>
-        <w:t>SVERWEIS(</w:t>
-      </w:r>
-      <w:proofErr w:type="gramEnd"/>
-      <w:r>
-        <w:t>), ZÄHLENWENN(), SUMMEWENN()</w:t>
+        <w:t>Die Formel, SVERWEIS(), ZÄHLENWENN(), SUMMEWENN()</w:t>
       </w:r>
       <w:r>
         <w:t>, ZÄHLENWENNS(), SUMMEWENNS(), SUMMENPRODUKT()</w:t>
@@ -361,19 +353,7 @@
         </w:numPr>
       </w:pPr>
       <w:r>
-        <w:t xml:space="preserve">In </w:t>
-      </w:r>
-      <w:r>
-        <w:t>den Zellen</w:t>
-      </w:r>
-      <w:r>
-        <w:t xml:space="preserve"> </w:t>
-      </w:r>
-      <w:r>
-        <w:t>B2:O2 bzw. in den Zellen O2:O4</w:t>
-      </w:r>
-      <w:r>
-        <w:t xml:space="preserve"> verwenden Sie bitte das folgende Format:</w:t>
+        <w:t>In den Zellen B2:O2 bzw. in den Zellen O2:O4 verwenden Sie bitte das folgende Format:</w:t>
       </w:r>
     </w:p>
     <w:p>
@@ -506,15 +486,7 @@
         </w:numPr>
       </w:pPr>
       <w:r>
-        <w:t xml:space="preserve">Nutzen Sie dazu die Funktionen </w:t>
-      </w:r>
-      <w:proofErr w:type="gramStart"/>
-      <w:r>
-        <w:t>ZÄHLENWENN(</w:t>
-      </w:r>
-      <w:proofErr w:type="gramEnd"/>
-      <w:r>
-        <w:t>) und SUMMEWENN()</w:t>
+        <w:t>Nutzen Sie dazu die Funktionen ZÄHLENWENN() und SUMMEWENN()</w:t>
       </w:r>
     </w:p>
     <w:p>
@@ -562,15 +534,7 @@
         </w:numPr>
       </w:pPr>
       <w:r>
-        <w:t xml:space="preserve">P4: Nutzen Sie die Funktion </w:t>
-      </w:r>
-      <w:proofErr w:type="gramStart"/>
-      <w:r>
-        <w:t>SUMMENPRODUKT(</w:t>
-      </w:r>
-      <w:proofErr w:type="gramEnd"/>
-      <w:r>
-        <w:t>) auf geeignete Weise.</w:t>
+        <w:t>P4: Nutzen Sie die Funktion SUMMENPRODUKT() auf geeignete Weise.</w:t>
       </w:r>
     </w:p>
     <w:p>
@@ -590,7 +554,7 @@
         <w:pStyle w:val="berschrift2"/>
       </w:pPr>
       <w:r>
-        <w:t>Klausur</w:t>
+        <w:t>Verkäufe</w:t>
       </w:r>
     </w:p>
     <w:p>
@@ -601,7 +565,7 @@
         <w:t>Verkäufe</w:t>
       </w:r>
       <w:r>
-        <w:t>". (siehe folgende Abbildung). Weiter rechts im Arbeitsblatt sehen Sie für verschiedene Studierende Teilnoten aus zwei Klausurteilen bzw. dem Praktikum. In allen drei Tabellen sind die gleichen Studierenden gegeben. Wichtig: Alle Formeln in den Spalten B:H bzw. J und L müssen automatisch ausfüllbar sein!</w:t>
+        <w:t>". (siehe folgende Abbildung).</w:t>
       </w:r>
     </w:p>
     <w:p>
@@ -678,33 +642,31 @@
         </w:numPr>
       </w:pPr>
       <w:r>
-        <w:t>In den Zellen B</w:t>
-      </w:r>
-      <w:proofErr w:type="gramStart"/>
+        <w:t>In den Zell</w:t>
+      </w:r>
+      <w:r>
+        <w:t>bereichen</w:t>
+      </w:r>
+      <w:r>
+        <w:t xml:space="preserve"> </w:t>
+      </w:r>
+      <w:r>
+        <w:t>A</w:t>
+      </w:r>
       <w:r>
         <w:t>2:</w:t>
       </w:r>
       <w:r>
-        <w:t>U</w:t>
+        <w:t>G</w:t>
       </w:r>
       <w:r>
         <w:t>2</w:t>
       </w:r>
-      <w:proofErr w:type="gramEnd"/>
-      <w:r>
-        <w:t xml:space="preserve"> bzw. in den Zellen </w:t>
-      </w:r>
-      <w:r>
-        <w:t>W</w:t>
-      </w:r>
-      <w:r>
-        <w:t>2:</w:t>
-      </w:r>
-      <w:r>
-        <w:t>AA2</w:t>
-      </w:r>
-      <w:r>
-        <w:t xml:space="preserve"> verwenden Sie bitte das folgende Format:</w:t>
+      <w:r>
+        <w:t xml:space="preserve">, I2:M2, O2:S2, U2 und </w:t>
+      </w:r>
+      <w:r>
+        <w:t>W2:AA2 verwenden Sie bitte das folgende Format:</w:t>
       </w:r>
     </w:p>
     <w:p>
@@ -752,7 +714,13 @@
         </w:numPr>
       </w:pPr>
       <w:r>
-        <w:t>In der Spalte A passen Sie das Zahlenformat so an, dass dort "Ver-0001" o.ä. steht.</w:t>
+        <w:t xml:space="preserve">In der Spalte A </w:t>
+      </w:r>
+      <w:r>
+        <w:t xml:space="preserve">ab A3 </w:t>
+      </w:r>
+      <w:r>
+        <w:t>passen Sie das Zahlenformat so an, dass dort "Ver-0001" o.ä. steht.</w:t>
       </w:r>
     </w:p>
     <w:p>
@@ -812,6 +780,9 @@
       <w:r>
         <w:t>Tragen Sie eine Mitarbeiternummer in die Zelle V2 ein.</w:t>
       </w:r>
+      <w:r>
+        <w:t xml:space="preserve"> (z.B. 3, aber gleiches Format wie in Spalte B.</w:t>
+      </w:r>
     </w:p>
     <w:p>
       <w:pPr>
@@ -822,16 +793,11 @@
         </w:numPr>
       </w:pPr>
       <w:r>
+        <w:t xml:space="preserve">In den drei Tabellen "Verkäufe pro Produkt und Verkaufsgebiet", "Umsatz pro Produkt und Verkaufsgebiet" sowie "Umsatz pro Produkt und Verkaufsgebiet und Mitarbeiter" nutzen </w:t>
+      </w:r>
+      <w:r>
         <w:lastRenderedPageBreak/>
-        <w:t xml:space="preserve">In den drei Tabellen "Verkäufe pro Produkt und Verkaufsgebiet", "Umsatz pro Produkt und Verkaufsgebiet" sowie "Umsatz pro Produkt und Verkaufsgebiet und Mitarbeiter" nutzen Sie die Formeln </w:t>
-      </w:r>
-      <w:proofErr w:type="gramStart"/>
-      <w:r>
-        <w:t>SUMMEWENNS(</w:t>
-      </w:r>
-      <w:proofErr w:type="gramEnd"/>
-      <w:r>
-        <w:t>) bzw. ZÄHLENWENNS() um die gewünschten Werte zu ermitteln. Passen Sie die Zelle V2 an, und kontrollieren Sie, ob sich die Werte in der dritten Tabelle ändern.</w:t>
+        <w:t>Sie die Formeln SUMMEWENNS() bzw. ZÄHLENWENNS() um die gewünschten Werte zu ermitteln. Passen Sie die Zelle V2 an, und kontrollieren Sie, ob sich die Werte in der dritten Tabelle ändern.</w:t>
       </w:r>
     </w:p>
     <w:p>

</xml_diff>